<commit_message>
Update README with expanded examples and clarifications
Expanded the README to provide more detailed explanations for demand system estimation, including a new example for sub-sample estimation by commodity and state. Clarified model structure, updated notes for conciseness, and added code snippets for model specification and estimation. Also updated the README.docx to reflect these changes.
</commit_message>
<xml_diff>
--- a/README.docx
+++ b/README.docx
@@ -940,7 +940,7 @@
         <w:t xml:space="preserve"> </w:t>
       </w:r>
       <w:r>
-        <w:t xml:space="preserve">→ assemble the modeling panel</w:t>
+        <w:t xml:space="preserve">→ assemble the modeling data</w:t>
       </w:r>
       <w:r>
         <w:br/>
@@ -967,6 +967,27 @@
         <w:t xml:space="preserve">→ estimate demand equations</w:t>
       </w:r>
     </w:p>
+    <w:p>
+      <w:pPr>
+        <w:pStyle w:val="Compact"/>
+        <w:numPr>
+          <w:ilvl w:val="0"/>
+          <w:numId w:val="1003"/>
+        </w:numPr>
+      </w:pPr>
+      <w:r>
+        <w:rPr>
+          <w:rStyle w:val="VerbatimChar"/>
+        </w:rPr>
+        <w:t xml:space="preserve">adjust_agent_outcomes_by_elasticity()</w:t>
+      </w:r>
+      <w:r>
+        <w:t xml:space="preserve"> </w:t>
+      </w:r>
+      <w:r>
+        <w:t xml:space="preserve">→ adjust demand via estimated demand elasticities</w:t>
+      </w:r>
+    </w:p>
     <w:bookmarkStart w:id="51" w:name="example-1-full-sample-estimation"/>
     <w:p>
       <w:pPr>
@@ -1365,7 +1386,502 @@
         <w:rPr>
           <w:rStyle w:val="CommentTok"/>
         </w:rPr>
-        <w:t xml:space="preserve"># 3) Prep variables (toy scaling for demo)</w:t>
+        <w:t xml:space="preserve"># Set price to 1 for crops with no RP/RP-HPE options [NEW]</w:t>
+      </w:r>
+      <w:r>
+        <w:br/>
+      </w:r>
+      <w:r>
+        <w:rPr>
+          <w:rStyle w:val="NormalTok"/>
+        </w:rPr>
+        <w:t xml:space="preserve">df[insurance_plan_code </w:t>
+      </w:r>
+      <w:r>
+        <w:rPr>
+          <w:rStyle w:val="SpecialCharTok"/>
+        </w:rPr>
+        <w:t xml:space="preserve">%in%</w:t>
+      </w:r>
+      <w:r>
+        <w:rPr>
+          <w:rStyle w:val="NormalTok"/>
+        </w:rPr>
+        <w:t xml:space="preserve"> </w:t>
+      </w:r>
+      <w:r>
+        <w:rPr>
+          <w:rStyle w:val="FunctionTok"/>
+        </w:rPr>
+        <w:t xml:space="preserve">c</w:t>
+      </w:r>
+      <w:r>
+        <w:rPr>
+          <w:rStyle w:val="NormalTok"/>
+        </w:rPr>
+        <w:t xml:space="preserve">(</w:t>
+      </w:r>
+      <w:r>
+        <w:rPr>
+          <w:rStyle w:val="DecValTok"/>
+        </w:rPr>
+        <w:t xml:space="preserve">1</w:t>
+      </w:r>
+      <w:r>
+        <w:rPr>
+          <w:rStyle w:val="DataTypeTok"/>
+        </w:rPr>
+        <w:t xml:space="preserve">L</w:t>
+      </w:r>
+      <w:r>
+        <w:rPr>
+          <w:rStyle w:val="NormalTok"/>
+        </w:rPr>
+        <w:t xml:space="preserve">, </w:t>
+      </w:r>
+      <w:r>
+        <w:rPr>
+          <w:rStyle w:val="DecValTok"/>
+        </w:rPr>
+        <w:t xml:space="preserve">90</w:t>
+      </w:r>
+      <w:r>
+        <w:rPr>
+          <w:rStyle w:val="DataTypeTok"/>
+        </w:rPr>
+        <w:t xml:space="preserve">L</w:t>
+      </w:r>
+      <w:r>
+        <w:rPr>
+          <w:rStyle w:val="NormalTok"/>
+        </w:rPr>
+        <w:t xml:space="preserve">), insurance_plan_code </w:t>
+      </w:r>
+      <w:r>
+        <w:rPr>
+          <w:rStyle w:val="SpecialCharTok"/>
+        </w:rPr>
+        <w:t xml:space="preserve">:=</w:t>
+      </w:r>
+      <w:r>
+        <w:rPr>
+          <w:rStyle w:val="NormalTok"/>
+        </w:rPr>
+        <w:t xml:space="preserve"> </w:t>
+      </w:r>
+      <w:r>
+        <w:rPr>
+          <w:rStyle w:val="DecValTok"/>
+        </w:rPr>
+        <w:t xml:space="preserve">1</w:t>
+      </w:r>
+      <w:r>
+        <w:rPr>
+          <w:rStyle w:val="DataTypeTok"/>
+        </w:rPr>
+        <w:t xml:space="preserve">L</w:t>
+      </w:r>
+      <w:r>
+        <w:rPr>
+          <w:rStyle w:val="NormalTok"/>
+        </w:rPr>
+        <w:t xml:space="preserve">]</w:t>
+      </w:r>
+      <w:r>
+        <w:br/>
+      </w:r>
+      <w:r>
+        <w:rPr>
+          <w:rStyle w:val="NormalTok"/>
+        </w:rPr>
+        <w:t xml:space="preserve">df[insurance_plan_code </w:t>
+      </w:r>
+      <w:r>
+        <w:rPr>
+          <w:rStyle w:val="SpecialCharTok"/>
+        </w:rPr>
+        <w:t xml:space="preserve">%in%</w:t>
+      </w:r>
+      <w:r>
+        <w:rPr>
+          <w:rStyle w:val="NormalTok"/>
+        </w:rPr>
+        <w:t xml:space="preserve"> </w:t>
+      </w:r>
+      <w:r>
+        <w:rPr>
+          <w:rStyle w:val="FunctionTok"/>
+        </w:rPr>
+        <w:t xml:space="preserve">c</w:t>
+      </w:r>
+      <w:r>
+        <w:rPr>
+          <w:rStyle w:val="NormalTok"/>
+        </w:rPr>
+        <w:t xml:space="preserve">(</w:t>
+      </w:r>
+      <w:r>
+        <w:rPr>
+          <w:rStyle w:val="DecValTok"/>
+        </w:rPr>
+        <w:t xml:space="preserve">44</w:t>
+      </w:r>
+      <w:r>
+        <w:rPr>
+          <w:rStyle w:val="DataTypeTok"/>
+        </w:rPr>
+        <w:t xml:space="preserve">L</w:t>
+      </w:r>
+      <w:r>
+        <w:rPr>
+          <w:rStyle w:val="NormalTok"/>
+        </w:rPr>
+        <w:t xml:space="preserve">, </w:t>
+      </w:r>
+      <w:r>
+        <w:rPr>
+          <w:rStyle w:val="DecValTok"/>
+        </w:rPr>
+        <w:t xml:space="preserve">2</w:t>
+      </w:r>
+      <w:r>
+        <w:rPr>
+          <w:rStyle w:val="DataTypeTok"/>
+        </w:rPr>
+        <w:t xml:space="preserve">L</w:t>
+      </w:r>
+      <w:r>
+        <w:rPr>
+          <w:rStyle w:val="NormalTok"/>
+        </w:rPr>
+        <w:t xml:space="preserve">), insurance_plan_code </w:t>
+      </w:r>
+      <w:r>
+        <w:rPr>
+          <w:rStyle w:val="SpecialCharTok"/>
+        </w:rPr>
+        <w:t xml:space="preserve">:=</w:t>
+      </w:r>
+      <w:r>
+        <w:rPr>
+          <w:rStyle w:val="NormalTok"/>
+        </w:rPr>
+        <w:t xml:space="preserve"> </w:t>
+      </w:r>
+      <w:r>
+        <w:rPr>
+          <w:rStyle w:val="DecValTok"/>
+        </w:rPr>
+        <w:t xml:space="preserve">2</w:t>
+      </w:r>
+      <w:r>
+        <w:rPr>
+          <w:rStyle w:val="DataTypeTok"/>
+        </w:rPr>
+        <w:t xml:space="preserve">L</w:t>
+      </w:r>
+      <w:r>
+        <w:rPr>
+          <w:rStyle w:val="NormalTok"/>
+        </w:rPr>
+        <w:t xml:space="preserve">]</w:t>
+      </w:r>
+      <w:r>
+        <w:br/>
+      </w:r>
+      <w:r>
+        <w:rPr>
+          <w:rStyle w:val="NormalTok"/>
+        </w:rPr>
+        <w:t xml:space="preserve">df[insurance_plan_code </w:t>
+      </w:r>
+      <w:r>
+        <w:rPr>
+          <w:rStyle w:val="SpecialCharTok"/>
+        </w:rPr>
+        <w:t xml:space="preserve">%in%</w:t>
+      </w:r>
+      <w:r>
+        <w:rPr>
+          <w:rStyle w:val="NormalTok"/>
+        </w:rPr>
+        <w:t xml:space="preserve"> </w:t>
+      </w:r>
+      <w:r>
+        <w:rPr>
+          <w:rStyle w:val="FunctionTok"/>
+        </w:rPr>
+        <w:t xml:space="preserve">c</w:t>
+      </w:r>
+      <w:r>
+        <w:rPr>
+          <w:rStyle w:val="NormalTok"/>
+        </w:rPr>
+        <w:t xml:space="preserve">(</w:t>
+      </w:r>
+      <w:r>
+        <w:rPr>
+          <w:rStyle w:val="DecValTok"/>
+        </w:rPr>
+        <w:t xml:space="preserve">25</w:t>
+      </w:r>
+      <w:r>
+        <w:rPr>
+          <w:rStyle w:val="DataTypeTok"/>
+        </w:rPr>
+        <w:t xml:space="preserve">L</w:t>
+      </w:r>
+      <w:r>
+        <w:rPr>
+          <w:rStyle w:val="NormalTok"/>
+        </w:rPr>
+        <w:t xml:space="preserve">, </w:t>
+      </w:r>
+      <w:r>
+        <w:rPr>
+          <w:rStyle w:val="DecValTok"/>
+        </w:rPr>
+        <w:t xml:space="preserve">42</w:t>
+      </w:r>
+      <w:r>
+        <w:rPr>
+          <w:rStyle w:val="DataTypeTok"/>
+        </w:rPr>
+        <w:t xml:space="preserve">L</w:t>
+      </w:r>
+      <w:r>
+        <w:rPr>
+          <w:rStyle w:val="NormalTok"/>
+        </w:rPr>
+        <w:t xml:space="preserve">, </w:t>
+      </w:r>
+      <w:r>
+        <w:rPr>
+          <w:rStyle w:val="DecValTok"/>
+        </w:rPr>
+        <w:t xml:space="preserve">3</w:t>
+      </w:r>
+      <w:r>
+        <w:rPr>
+          <w:rStyle w:val="DataTypeTok"/>
+        </w:rPr>
+        <w:t xml:space="preserve">L</w:t>
+      </w:r>
+      <w:r>
+        <w:rPr>
+          <w:rStyle w:val="NormalTok"/>
+        </w:rPr>
+        <w:t xml:space="preserve">), insurance_plan_code </w:t>
+      </w:r>
+      <w:r>
+        <w:rPr>
+          <w:rStyle w:val="SpecialCharTok"/>
+        </w:rPr>
+        <w:t xml:space="preserve">:=</w:t>
+      </w:r>
+      <w:r>
+        <w:rPr>
+          <w:rStyle w:val="NormalTok"/>
+        </w:rPr>
+        <w:t xml:space="preserve"> </w:t>
+      </w:r>
+      <w:r>
+        <w:rPr>
+          <w:rStyle w:val="DecValTok"/>
+        </w:rPr>
+        <w:t xml:space="preserve">3</w:t>
+      </w:r>
+      <w:r>
+        <w:rPr>
+          <w:rStyle w:val="DataTypeTok"/>
+        </w:rPr>
+        <w:t xml:space="preserve">L</w:t>
+      </w:r>
+      <w:r>
+        <w:rPr>
+          <w:rStyle w:val="NormalTok"/>
+        </w:rPr>
+        <w:t xml:space="preserve">]</w:t>
+      </w:r>
+      <w:r>
+        <w:br/>
+      </w:r>
+      <w:r>
+        <w:rPr>
+          <w:rStyle w:val="NormalTok"/>
+        </w:rPr>
+        <w:t xml:space="preserve">df[, rp_eligible </w:t>
+      </w:r>
+      <w:r>
+        <w:rPr>
+          <w:rStyle w:val="SpecialCharTok"/>
+        </w:rPr>
+        <w:t xml:space="preserve">:=</w:t>
+      </w:r>
+      <w:r>
+        <w:rPr>
+          <w:rStyle w:val="NormalTok"/>
+        </w:rPr>
+        <w:t xml:space="preserve"> </w:t>
+      </w:r>
+      <w:r>
+        <w:rPr>
+          <w:rStyle w:val="FunctionTok"/>
+        </w:rPr>
+        <w:t xml:space="preserve">max</w:t>
+      </w:r>
+      <w:r>
+        <w:rPr>
+          <w:rStyle w:val="NormalTok"/>
+        </w:rPr>
+        <w:t xml:space="preserve">(</w:t>
+      </w:r>
+      <w:r>
+        <w:rPr>
+          <w:rStyle w:val="FunctionTok"/>
+        </w:rPr>
+        <w:t xml:space="preserve">as.numeric</w:t>
+      </w:r>
+      <w:r>
+        <w:rPr>
+          <w:rStyle w:val="NormalTok"/>
+        </w:rPr>
+        <w:t xml:space="preserve">(insurance_plan_code </w:t>
+      </w:r>
+      <w:r>
+        <w:rPr>
+          <w:rStyle w:val="SpecialCharTok"/>
+        </w:rPr>
+        <w:t xml:space="preserve">%in%</w:t>
+      </w:r>
+      <w:r>
+        <w:rPr>
+          <w:rStyle w:val="NormalTok"/>
+        </w:rPr>
+        <w:t xml:space="preserve"> </w:t>
+      </w:r>
+      <w:r>
+        <w:rPr>
+          <w:rStyle w:val="DecValTok"/>
+        </w:rPr>
+        <w:t xml:space="preserve">2</w:t>
+      </w:r>
+      <w:r>
+        <w:rPr>
+          <w:rStyle w:val="SpecialCharTok"/>
+        </w:rPr>
+        <w:t xml:space="preserve">:</w:t>
+      </w:r>
+      <w:r>
+        <w:rPr>
+          <w:rStyle w:val="DecValTok"/>
+        </w:rPr>
+        <w:t xml:space="preserve">3</w:t>
+      </w:r>
+      <w:r>
+        <w:rPr>
+          <w:rStyle w:val="NormalTok"/>
+        </w:rPr>
+        <w:t xml:space="preserve">)), by </w:t>
+      </w:r>
+      <w:r>
+        <w:rPr>
+          <w:rStyle w:val="OtherTok"/>
+        </w:rPr>
+        <w:t xml:space="preserve">=</w:t>
+      </w:r>
+      <w:r>
+        <w:rPr>
+          <w:rStyle w:val="NormalTok"/>
+        </w:rPr>
+        <w:t xml:space="preserve"> </w:t>
+      </w:r>
+      <w:r>
+        <w:rPr>
+          <w:rStyle w:val="StringTok"/>
+        </w:rPr>
+        <w:t xml:space="preserve">"commodity_code"</w:t>
+      </w:r>
+      <w:r>
+        <w:rPr>
+          <w:rStyle w:val="NormalTok"/>
+        </w:rPr>
+        <w:t xml:space="preserve">]</w:t>
+      </w:r>
+      <w:r>
+        <w:br/>
+      </w:r>
+      <w:r>
+        <w:rPr>
+          <w:rStyle w:val="NormalTok"/>
+        </w:rPr>
+        <w:t xml:space="preserve">df[rp_eligible </w:t>
+      </w:r>
+      <w:r>
+        <w:rPr>
+          <w:rStyle w:val="SpecialCharTok"/>
+        </w:rPr>
+        <w:t xml:space="preserve">==</w:t>
+      </w:r>
+      <w:r>
+        <w:rPr>
+          <w:rStyle w:val="NormalTok"/>
+        </w:rPr>
+        <w:t xml:space="preserve"> </w:t>
+      </w:r>
+      <w:r>
+        <w:rPr>
+          <w:rStyle w:val="DecValTok"/>
+        </w:rPr>
+        <w:t xml:space="preserve">0</w:t>
+      </w:r>
+      <w:r>
+        <w:rPr>
+          <w:rStyle w:val="NormalTok"/>
+        </w:rPr>
+        <w:t xml:space="preserve">, price </w:t>
+      </w:r>
+      <w:r>
+        <w:rPr>
+          <w:rStyle w:val="SpecialCharTok"/>
+        </w:rPr>
+        <w:t xml:space="preserve">:=</w:t>
+      </w:r>
+      <w:r>
+        <w:rPr>
+          <w:rStyle w:val="NormalTok"/>
+        </w:rPr>
+        <w:t xml:space="preserve"> </w:t>
+      </w:r>
+      <w:r>
+        <w:rPr>
+          <w:rStyle w:val="DecValTok"/>
+        </w:rPr>
+        <w:t xml:space="preserve">1</w:t>
+      </w:r>
+      <w:r>
+        <w:rPr>
+          <w:rStyle w:val="NormalTok"/>
+        </w:rPr>
+        <w:t xml:space="preserve">]</w:t>
+      </w:r>
+      <w:r>
+        <w:br/>
+      </w:r>
+      <w:r>
+        <w:rPr>
+          <w:rStyle w:val="NormalTok"/>
+        </w:rPr>
+        <w:t xml:space="preserve">  </w:t>
+      </w:r>
+      <w:r>
+        <w:br/>
+      </w:r>
+      <w:r>
+        <w:rPr>
+          <w:rStyle w:val="CommentTok"/>
+        </w:rPr>
+        <w:t xml:space="preserve"># 3) Prep variables </w:t>
       </w:r>
       <w:r>
         <w:br/>
@@ -1419,7 +1935,7 @@
         <w:rPr>
           <w:rStyle w:val="NormalTok"/>
         </w:rPr>
-        <w:t xml:space="preserve">Gamma          </w:t>
+        <w:t xml:space="preserve">net_reporting_level_amount </w:t>
       </w:r>
       <w:r>
         <w:rPr>
@@ -1431,6 +1947,585 @@
         <w:rPr>
           <w:rStyle w:val="NormalTok"/>
         </w:rPr>
+        <w:t xml:space="preserve"> </w:t>
+      </w:r>
+      <w:r>
+        <w:rPr>
+          <w:rStyle w:val="FunctionTok"/>
+        </w:rPr>
+        <w:t xml:space="preserve">log</w:t>
+      </w:r>
+      <w:r>
+        <w:rPr>
+          <w:rStyle w:val="NormalTok"/>
+        </w:rPr>
+        <w:t xml:space="preserve">(data</w:t>
+      </w:r>
+      <w:r>
+        <w:rPr>
+          <w:rStyle w:val="SpecialCharTok"/>
+        </w:rPr>
+        <w:t xml:space="preserve">$</w:t>
+      </w:r>
+      <w:r>
+        <w:rPr>
+          <w:rStyle w:val="NormalTok"/>
+        </w:rPr>
+        <w:t xml:space="preserve">net_reporting_level_amount</w:t>
+      </w:r>
+      <w:r>
+        <w:rPr>
+          <w:rStyle w:val="SpecialCharTok"/>
+        </w:rPr>
+        <w:t xml:space="preserve">/</w:t>
+      </w:r>
+      <w:r>
+        <w:rPr>
+          <w:rStyle w:val="DecValTok"/>
+        </w:rPr>
+        <w:t xml:space="preserve">10000</w:t>
+      </w:r>
+      <w:r>
+        <w:rPr>
+          <w:rStyle w:val="NormalTok"/>
+        </w:rPr>
+        <w:t xml:space="preserve">)</w:t>
+      </w:r>
+      <w:r>
+        <w:br/>
+      </w:r>
+      <w:r>
+        <w:rPr>
+          <w:rStyle w:val="NormalTok"/>
+        </w:rPr>
+        <w:t xml:space="preserve">data</w:t>
+      </w:r>
+      <w:r>
+        <w:rPr>
+          <w:rStyle w:val="SpecialCharTok"/>
+        </w:rPr>
+        <w:t xml:space="preserve">$</w:t>
+      </w:r>
+      <w:r>
+        <w:rPr>
+          <w:rStyle w:val="NormalTok"/>
+        </w:rPr>
+        <w:t xml:space="preserve">coverage_level_percent_aggregate </w:t>
+      </w:r>
+      <w:r>
+        <w:rPr>
+          <w:rStyle w:val="OtherTok"/>
+        </w:rPr>
+        <w:t xml:space="preserve">&lt;-</w:t>
+      </w:r>
+      <w:r>
+        <w:rPr>
+          <w:rStyle w:val="NormalTok"/>
+        </w:rPr>
+        <w:t xml:space="preserve"> </w:t>
+      </w:r>
+      <w:r>
+        <w:rPr>
+          <w:rStyle w:val="FunctionTok"/>
+        </w:rPr>
+        <w:t xml:space="preserve">log</w:t>
+      </w:r>
+      <w:r>
+        <w:rPr>
+          <w:rStyle w:val="NormalTok"/>
+        </w:rPr>
+        <w:t xml:space="preserve">(data</w:t>
+      </w:r>
+      <w:r>
+        <w:rPr>
+          <w:rStyle w:val="SpecialCharTok"/>
+        </w:rPr>
+        <w:t xml:space="preserve">$</w:t>
+      </w:r>
+      <w:r>
+        <w:rPr>
+          <w:rStyle w:val="NormalTok"/>
+        </w:rPr>
+        <w:t xml:space="preserve">coverage_level_percent_aggregate)</w:t>
+      </w:r>
+      <w:r>
+        <w:br/>
+      </w:r>
+      <w:r>
+        <w:rPr>
+          <w:rStyle w:val="NormalTok"/>
+        </w:rPr>
+        <w:t xml:space="preserve">data</w:t>
+      </w:r>
+      <w:r>
+        <w:rPr>
+          <w:rStyle w:val="SpecialCharTok"/>
+        </w:rPr>
+        <w:t xml:space="preserve">$</w:t>
+      </w:r>
+      <w:r>
+        <w:rPr>
+          <w:rStyle w:val="NormalTok"/>
+        </w:rPr>
+        <w:t xml:space="preserve">rate           </w:t>
+      </w:r>
+      <w:r>
+        <w:rPr>
+          <w:rStyle w:val="OtherTok"/>
+        </w:rPr>
+        <w:t xml:space="preserve">&lt;-</w:t>
+      </w:r>
+      <w:r>
+        <w:rPr>
+          <w:rStyle w:val="NormalTok"/>
+        </w:rPr>
+        <w:t xml:space="preserve"> </w:t>
+      </w:r>
+      <w:r>
+        <w:rPr>
+          <w:rStyle w:val="FunctionTok"/>
+        </w:rPr>
+        <w:t xml:space="preserve">log</w:t>
+      </w:r>
+      <w:r>
+        <w:rPr>
+          <w:rStyle w:val="NormalTok"/>
+        </w:rPr>
+        <w:t xml:space="preserve">(data</w:t>
+      </w:r>
+      <w:r>
+        <w:rPr>
+          <w:rStyle w:val="SpecialCharTok"/>
+        </w:rPr>
+        <w:t xml:space="preserve">$</w:t>
+      </w:r>
+      <w:r>
+        <w:rPr>
+          <w:rStyle w:val="NormalTok"/>
+        </w:rPr>
+        <w:t xml:space="preserve">premium_per_liability</w:t>
+      </w:r>
+      <w:r>
+        <w:rPr>
+          <w:rStyle w:val="SpecialCharTok"/>
+        </w:rPr>
+        <w:t xml:space="preserve">*</w:t>
+      </w:r>
+      <w:r>
+        <w:rPr>
+          <w:rStyle w:val="NormalTok"/>
+        </w:rPr>
+        <w:t xml:space="preserve">(</w:t>
+      </w:r>
+      <w:r>
+        <w:rPr>
+          <w:rStyle w:val="DecValTok"/>
+        </w:rPr>
+        <w:t xml:space="preserve">1</w:t>
+      </w:r>
+      <w:r>
+        <w:rPr>
+          <w:rStyle w:val="SpecialCharTok"/>
+        </w:rPr>
+        <w:t xml:space="preserve">-</w:t>
+      </w:r>
+      <w:r>
+        <w:rPr>
+          <w:rStyle w:val="NormalTok"/>
+        </w:rPr>
+        <w:t xml:space="preserve">data</w:t>
+      </w:r>
+      <w:r>
+        <w:rPr>
+          <w:rStyle w:val="SpecialCharTok"/>
+        </w:rPr>
+        <w:t xml:space="preserve">$</w:t>
+      </w:r>
+      <w:r>
+        <w:rPr>
+          <w:rStyle w:val="NormalTok"/>
+        </w:rPr>
+        <w:t xml:space="preserve">subsidy_per_premium))</w:t>
+      </w:r>
+      <w:r>
+        <w:br/>
+      </w:r>
+      <w:r>
+        <w:rPr>
+          <w:rStyle w:val="NormalTok"/>
+        </w:rPr>
+        <w:t xml:space="preserve">data</w:t>
+      </w:r>
+      <w:r>
+        <w:rPr>
+          <w:rStyle w:val="SpecialCharTok"/>
+        </w:rPr>
+        <w:t xml:space="preserve">$</w:t>
+      </w:r>
+      <w:r>
+        <w:rPr>
+          <w:rStyle w:val="NormalTok"/>
+        </w:rPr>
+        <w:t xml:space="preserve">county_acreage </w:t>
+      </w:r>
+      <w:r>
+        <w:rPr>
+          <w:rStyle w:val="OtherTok"/>
+        </w:rPr>
+        <w:t xml:space="preserve">&lt;-</w:t>
+      </w:r>
+      <w:r>
+        <w:rPr>
+          <w:rStyle w:val="NormalTok"/>
+        </w:rPr>
+        <w:t xml:space="preserve"> </w:t>
+      </w:r>
+      <w:r>
+        <w:rPr>
+          <w:rStyle w:val="FunctionTok"/>
+        </w:rPr>
+        <w:t xml:space="preserve">log</w:t>
+      </w:r>
+      <w:r>
+        <w:rPr>
+          <w:rStyle w:val="NormalTok"/>
+        </w:rPr>
+        <w:t xml:space="preserve">(data</w:t>
+      </w:r>
+      <w:r>
+        <w:rPr>
+          <w:rStyle w:val="SpecialCharTok"/>
+        </w:rPr>
+        <w:t xml:space="preserve">$</w:t>
+      </w:r>
+      <w:r>
+        <w:rPr>
+          <w:rStyle w:val="NormalTok"/>
+        </w:rPr>
+        <w:t xml:space="preserve">county_acreage</w:t>
+      </w:r>
+      <w:r>
+        <w:rPr>
+          <w:rStyle w:val="SpecialCharTok"/>
+        </w:rPr>
+        <w:t xml:space="preserve">/</w:t>
+      </w:r>
+      <w:r>
+        <w:rPr>
+          <w:rStyle w:val="DecValTok"/>
+        </w:rPr>
+        <w:t xml:space="preserve">10000</w:t>
+      </w:r>
+      <w:r>
+        <w:rPr>
+          <w:rStyle w:val="NormalTok"/>
+        </w:rPr>
+        <w:t xml:space="preserve">)</w:t>
+      </w:r>
+      <w:r>
+        <w:br/>
+      </w:r>
+      <w:r>
+        <w:rPr>
+          <w:rStyle w:val="NormalTok"/>
+        </w:rPr>
+        <w:t xml:space="preserve">data</w:t>
+      </w:r>
+      <w:r>
+        <w:rPr>
+          <w:rStyle w:val="SpecialCharTok"/>
+        </w:rPr>
+        <w:t xml:space="preserve">$</w:t>
+      </w:r>
+      <w:r>
+        <w:rPr>
+          <w:rStyle w:val="NormalTok"/>
+        </w:rPr>
+        <w:t xml:space="preserve">rent           </w:t>
+      </w:r>
+      <w:r>
+        <w:rPr>
+          <w:rStyle w:val="OtherTok"/>
+        </w:rPr>
+        <w:t xml:space="preserve">&lt;-</w:t>
+      </w:r>
+      <w:r>
+        <w:rPr>
+          <w:rStyle w:val="NormalTok"/>
+        </w:rPr>
+        <w:t xml:space="preserve"> </w:t>
+      </w:r>
+      <w:r>
+        <w:rPr>
+          <w:rStyle w:val="FunctionTok"/>
+        </w:rPr>
+        <w:t xml:space="preserve">log</w:t>
+      </w:r>
+      <w:r>
+        <w:rPr>
+          <w:rStyle w:val="NormalTok"/>
+        </w:rPr>
+        <w:t xml:space="preserve">(data</w:t>
+      </w:r>
+      <w:r>
+        <w:rPr>
+          <w:rStyle w:val="SpecialCharTok"/>
+        </w:rPr>
+        <w:t xml:space="preserve">$</w:t>
+      </w:r>
+      <w:r>
+        <w:rPr>
+          <w:rStyle w:val="NormalTok"/>
+        </w:rPr>
+        <w:t xml:space="preserve">rent</w:t>
+      </w:r>
+      <w:r>
+        <w:rPr>
+          <w:rStyle w:val="SpecialCharTok"/>
+        </w:rPr>
+        <w:t xml:space="preserve">/</w:t>
+      </w:r>
+      <w:r>
+        <w:rPr>
+          <w:rStyle w:val="DecValTok"/>
+        </w:rPr>
+        <w:t xml:space="preserve">1000</w:t>
+      </w:r>
+      <w:r>
+        <w:rPr>
+          <w:rStyle w:val="NormalTok"/>
+        </w:rPr>
+        <w:t xml:space="preserve">)</w:t>
+      </w:r>
+      <w:r>
+        <w:br/>
+      </w:r>
+      <w:r>
+        <w:rPr>
+          <w:rStyle w:val="NormalTok"/>
+        </w:rPr>
+        <w:t xml:space="preserve">data</w:t>
+      </w:r>
+      <w:r>
+        <w:rPr>
+          <w:rStyle w:val="SpecialCharTok"/>
+        </w:rPr>
+        <w:t xml:space="preserve">$</w:t>
+      </w:r>
+      <w:r>
+        <w:rPr>
+          <w:rStyle w:val="NormalTok"/>
+        </w:rPr>
+        <w:t xml:space="preserve">price          </w:t>
+      </w:r>
+      <w:r>
+        <w:rPr>
+          <w:rStyle w:val="OtherTok"/>
+        </w:rPr>
+        <w:t xml:space="preserve">&lt;-</w:t>
+      </w:r>
+      <w:r>
+        <w:rPr>
+          <w:rStyle w:val="NormalTok"/>
+        </w:rPr>
+        <w:t xml:space="preserve"> </w:t>
+      </w:r>
+      <w:r>
+        <w:rPr>
+          <w:rStyle w:val="FunctionTok"/>
+        </w:rPr>
+        <w:t xml:space="preserve">log</w:t>
+      </w:r>
+      <w:r>
+        <w:rPr>
+          <w:rStyle w:val="NormalTok"/>
+        </w:rPr>
+        <w:t xml:space="preserve">(data</w:t>
+      </w:r>
+      <w:r>
+        <w:rPr>
+          <w:rStyle w:val="SpecialCharTok"/>
+        </w:rPr>
+        <w:t xml:space="preserve">$</w:t>
+      </w:r>
+      <w:r>
+        <w:rPr>
+          <w:rStyle w:val="NormalTok"/>
+        </w:rPr>
+        <w:t xml:space="preserve">price)</w:t>
+      </w:r>
+      <w:r>
+        <w:br/>
+      </w:r>
+      <w:r>
+        <w:rPr>
+          <w:rStyle w:val="NormalTok"/>
+        </w:rPr>
+        <w:t xml:space="preserve">data</w:t>
+      </w:r>
+      <w:r>
+        <w:rPr>
+          <w:rStyle w:val="SpecialCharTok"/>
+        </w:rPr>
+        <w:t xml:space="preserve">$</w:t>
+      </w:r>
+      <w:r>
+        <w:rPr>
+          <w:rStyle w:val="NormalTok"/>
+        </w:rPr>
+        <w:t xml:space="preserve">tauS0          </w:t>
+      </w:r>
+      <w:r>
+        <w:rPr>
+          <w:rStyle w:val="OtherTok"/>
+        </w:rPr>
+        <w:t xml:space="preserve">&lt;-</w:t>
+      </w:r>
+      <w:r>
+        <w:rPr>
+          <w:rStyle w:val="NormalTok"/>
+        </w:rPr>
+        <w:t xml:space="preserve"> </w:t>
+      </w:r>
+      <w:r>
+        <w:rPr>
+          <w:rStyle w:val="FunctionTok"/>
+        </w:rPr>
+        <w:t xml:space="preserve">log</w:t>
+      </w:r>
+      <w:r>
+        <w:rPr>
+          <w:rStyle w:val="NormalTok"/>
+        </w:rPr>
+        <w:t xml:space="preserve">(data</w:t>
+      </w:r>
+      <w:r>
+        <w:rPr>
+          <w:rStyle w:val="SpecialCharTok"/>
+        </w:rPr>
+        <w:t xml:space="preserve">$</w:t>
+      </w:r>
+      <w:r>
+        <w:rPr>
+          <w:rStyle w:val="NormalTok"/>
+        </w:rPr>
+        <w:t xml:space="preserve">tau</w:t>
+      </w:r>
+      <w:r>
+        <w:rPr>
+          <w:rStyle w:val="SpecialCharTok"/>
+        </w:rPr>
+        <w:t xml:space="preserve">*</w:t>
+      </w:r>
+      <w:r>
+        <w:rPr>
+          <w:rStyle w:val="NormalTok"/>
+        </w:rPr>
+        <w:t xml:space="preserve">(</w:t>
+      </w:r>
+      <w:r>
+        <w:rPr>
+          <w:rStyle w:val="DecValTok"/>
+        </w:rPr>
+        <w:t xml:space="preserve">1</w:t>
+      </w:r>
+      <w:r>
+        <w:rPr>
+          <w:rStyle w:val="SpecialCharTok"/>
+        </w:rPr>
+        <w:t xml:space="preserve">-</w:t>
+      </w:r>
+      <w:r>
+        <w:rPr>
+          <w:rStyle w:val="NormalTok"/>
+        </w:rPr>
+        <w:t xml:space="preserve">((data</w:t>
+      </w:r>
+      <w:r>
+        <w:rPr>
+          <w:rStyle w:val="SpecialCharTok"/>
+        </w:rPr>
+        <w:t xml:space="preserve">$</w:t>
+      </w:r>
+      <w:r>
+        <w:rPr>
+          <w:rStyle w:val="NormalTok"/>
+        </w:rPr>
+        <w:t xml:space="preserve">subsidy_rate_65</w:t>
+      </w:r>
+      <w:r>
+        <w:rPr>
+          <w:rStyle w:val="SpecialCharTok"/>
+        </w:rPr>
+        <w:t xml:space="preserve">+</w:t>
+      </w:r>
+      <w:r>
+        <w:rPr>
+          <w:rStyle w:val="NormalTok"/>
+        </w:rPr>
+        <w:t xml:space="preserve">data</w:t>
+      </w:r>
+      <w:r>
+        <w:rPr>
+          <w:rStyle w:val="SpecialCharTok"/>
+        </w:rPr>
+        <w:t xml:space="preserve">$</w:t>
+      </w:r>
+      <w:r>
+        <w:rPr>
+          <w:rStyle w:val="NormalTok"/>
+        </w:rPr>
+        <w:t xml:space="preserve">subsidy_rate_75)</w:t>
+      </w:r>
+      <w:r>
+        <w:rPr>
+          <w:rStyle w:val="SpecialCharTok"/>
+        </w:rPr>
+        <w:t xml:space="preserve">/</w:t>
+      </w:r>
+      <w:r>
+        <w:rPr>
+          <w:rStyle w:val="DecValTok"/>
+        </w:rPr>
+        <w:t xml:space="preserve">2</w:t>
+      </w:r>
+      <w:r>
+        <w:rPr>
+          <w:rStyle w:val="NormalTok"/>
+        </w:rPr>
+        <w:t xml:space="preserve">)))</w:t>
+      </w:r>
+      <w:r>
+        <w:br/>
+      </w:r>
+      <w:r>
+        <w:rPr>
+          <w:rStyle w:val="NormalTok"/>
+        </w:rPr>
+        <w:t xml:space="preserve">data</w:t>
+      </w:r>
+      <w:r>
+        <w:rPr>
+          <w:rStyle w:val="SpecialCharTok"/>
+        </w:rPr>
+        <w:t xml:space="preserve">$</w:t>
+      </w:r>
+      <w:r>
+        <w:rPr>
+          <w:rStyle w:val="NormalTok"/>
+        </w:rPr>
+        <w:t xml:space="preserve">trend          </w:t>
+      </w:r>
+      <w:r>
+        <w:rPr>
+          <w:rStyle w:val="OtherTok"/>
+        </w:rPr>
+        <w:t xml:space="preserve">&lt;-</w:t>
+      </w:r>
+      <w:r>
+        <w:rPr>
+          <w:rStyle w:val="NormalTok"/>
+        </w:rPr>
         <w:t xml:space="preserve"> data</w:t>
       </w:r>
       <w:r>
@@ -1443,34 +2538,31 @@
         <w:rPr>
           <w:rStyle w:val="NormalTok"/>
         </w:rPr>
-        <w:t xml:space="preserve">net_reporting_level_amount </w:t>
+        <w:t xml:space="preserve">commodity_year </w:t>
       </w:r>
       <w:r>
         <w:rPr>
           <w:rStyle w:val="SpecialCharTok"/>
         </w:rPr>
-        <w:t xml:space="preserve">/</w:t>
-      </w:r>
-      <w:r>
-        <w:rPr>
-          <w:rStyle w:val="NormalTok"/>
-        </w:rPr>
-        <w:t xml:space="preserve"> </w:t>
-      </w:r>
-      <w:r>
-        <w:rPr>
-          <w:rStyle w:val="DecValTok"/>
-        </w:rPr>
-        <w:t xml:space="preserve">10000</w:t>
-      </w:r>
-      <w:r>
-        <w:br/>
-      </w:r>
-      <w:r>
-        <w:rPr>
-          <w:rStyle w:val="NormalTok"/>
-        </w:rPr>
-        <w:t xml:space="preserve">data</w:t>
+        <w:t xml:space="preserve">-</w:t>
+      </w:r>
+      <w:r>
+        <w:rPr>
+          <w:rStyle w:val="NormalTok"/>
+        </w:rPr>
+        <w:t xml:space="preserve"> </w:t>
+      </w:r>
+      <w:r>
+        <w:rPr>
+          <w:rStyle w:val="FunctionTok"/>
+        </w:rPr>
+        <w:t xml:space="preserve">min</w:t>
+      </w:r>
+      <w:r>
+        <w:rPr>
+          <w:rStyle w:val="NormalTok"/>
+        </w:rPr>
+        <w:t xml:space="preserve">(data</w:t>
       </w:r>
       <w:r>
         <w:rPr>
@@ -1482,324 +2574,6 @@
         <w:rPr>
           <w:rStyle w:val="NormalTok"/>
         </w:rPr>
-        <w:t xml:space="preserve">Theta1         </w:t>
-      </w:r>
-      <w:r>
-        <w:rPr>
-          <w:rStyle w:val="OtherTok"/>
-        </w:rPr>
-        <w:t xml:space="preserve">&lt;-</w:t>
-      </w:r>
-      <w:r>
-        <w:rPr>
-          <w:rStyle w:val="NormalTok"/>
-        </w:rPr>
-        <w:t xml:space="preserve"> data</w:t>
-      </w:r>
-      <w:r>
-        <w:rPr>
-          <w:rStyle w:val="SpecialCharTok"/>
-        </w:rPr>
-        <w:t xml:space="preserve">$</w:t>
-      </w:r>
-      <w:r>
-        <w:rPr>
-          <w:rStyle w:val="NormalTok"/>
-        </w:rPr>
-        <w:t xml:space="preserve">coverage_level_percent_aggregate</w:t>
-      </w:r>
-      <w:r>
-        <w:br/>
-      </w:r>
-      <w:r>
-        <w:rPr>
-          <w:rStyle w:val="NormalTok"/>
-        </w:rPr>
-        <w:t xml:space="preserve">data</w:t>
-      </w:r>
-      <w:r>
-        <w:rPr>
-          <w:rStyle w:val="SpecialCharTok"/>
-        </w:rPr>
-        <w:t xml:space="preserve">$</w:t>
-      </w:r>
-      <w:r>
-        <w:rPr>
-          <w:rStyle w:val="NormalTok"/>
-        </w:rPr>
-        <w:t xml:space="preserve">rate           </w:t>
-      </w:r>
-      <w:r>
-        <w:rPr>
-          <w:rStyle w:val="OtherTok"/>
-        </w:rPr>
-        <w:t xml:space="preserve">&lt;-</w:t>
-      </w:r>
-      <w:r>
-        <w:rPr>
-          <w:rStyle w:val="NormalTok"/>
-        </w:rPr>
-        <w:t xml:space="preserve"> data</w:t>
-      </w:r>
-      <w:r>
-        <w:rPr>
-          <w:rStyle w:val="SpecialCharTok"/>
-        </w:rPr>
-        <w:t xml:space="preserve">$</w:t>
-      </w:r>
-      <w:r>
-        <w:rPr>
-          <w:rStyle w:val="NormalTok"/>
-        </w:rPr>
-        <w:t xml:space="preserve">premium_per_liability</w:t>
-      </w:r>
-      <w:r>
-        <w:rPr>
-          <w:rStyle w:val="SpecialCharTok"/>
-        </w:rPr>
-        <w:t xml:space="preserve">*</w:t>
-      </w:r>
-      <w:r>
-        <w:rPr>
-          <w:rStyle w:val="NormalTok"/>
-        </w:rPr>
-        <w:t xml:space="preserve">(</w:t>
-      </w:r>
-      <w:r>
-        <w:rPr>
-          <w:rStyle w:val="DecValTok"/>
-        </w:rPr>
-        <w:t xml:space="preserve">1</w:t>
-      </w:r>
-      <w:r>
-        <w:rPr>
-          <w:rStyle w:val="SpecialCharTok"/>
-        </w:rPr>
-        <w:t xml:space="preserve">-</w:t>
-      </w:r>
-      <w:r>
-        <w:rPr>
-          <w:rStyle w:val="NormalTok"/>
-        </w:rPr>
-        <w:t xml:space="preserve">data</w:t>
-      </w:r>
-      <w:r>
-        <w:rPr>
-          <w:rStyle w:val="SpecialCharTok"/>
-        </w:rPr>
-        <w:t xml:space="preserve">$</w:t>
-      </w:r>
-      <w:r>
-        <w:rPr>
-          <w:rStyle w:val="NormalTok"/>
-        </w:rPr>
-        <w:t xml:space="preserve">subsidy_per_premium)</w:t>
-      </w:r>
-      <w:r>
-        <w:br/>
-      </w:r>
-      <w:r>
-        <w:rPr>
-          <w:rStyle w:val="NormalTok"/>
-        </w:rPr>
-        <w:t xml:space="preserve">data</w:t>
-      </w:r>
-      <w:r>
-        <w:rPr>
-          <w:rStyle w:val="SpecialCharTok"/>
-        </w:rPr>
-        <w:t xml:space="preserve">$</w:t>
-      </w:r>
-      <w:r>
-        <w:rPr>
-          <w:rStyle w:val="NormalTok"/>
-        </w:rPr>
-        <w:t xml:space="preserve">county_acreage </w:t>
-      </w:r>
-      <w:r>
-        <w:rPr>
-          <w:rStyle w:val="OtherTok"/>
-        </w:rPr>
-        <w:t xml:space="preserve">&lt;-</w:t>
-      </w:r>
-      <w:r>
-        <w:rPr>
-          <w:rStyle w:val="NormalTok"/>
-        </w:rPr>
-        <w:t xml:space="preserve"> data</w:t>
-      </w:r>
-      <w:r>
-        <w:rPr>
-          <w:rStyle w:val="SpecialCharTok"/>
-        </w:rPr>
-        <w:t xml:space="preserve">$</w:t>
-      </w:r>
-      <w:r>
-        <w:rPr>
-          <w:rStyle w:val="NormalTok"/>
-        </w:rPr>
-        <w:t xml:space="preserve">county_acreage </w:t>
-      </w:r>
-      <w:r>
-        <w:rPr>
-          <w:rStyle w:val="SpecialCharTok"/>
-        </w:rPr>
-        <w:t xml:space="preserve">/</w:t>
-      </w:r>
-      <w:r>
-        <w:rPr>
-          <w:rStyle w:val="NormalTok"/>
-        </w:rPr>
-        <w:t xml:space="preserve"> </w:t>
-      </w:r>
-      <w:r>
-        <w:rPr>
-          <w:rStyle w:val="DecValTok"/>
-        </w:rPr>
-        <w:t xml:space="preserve">10000</w:t>
-      </w:r>
-      <w:r>
-        <w:br/>
-      </w:r>
-      <w:r>
-        <w:rPr>
-          <w:rStyle w:val="NormalTok"/>
-        </w:rPr>
-        <w:t xml:space="preserve">data</w:t>
-      </w:r>
-      <w:r>
-        <w:rPr>
-          <w:rStyle w:val="SpecialCharTok"/>
-        </w:rPr>
-        <w:t xml:space="preserve">$</w:t>
-      </w:r>
-      <w:r>
-        <w:rPr>
-          <w:rStyle w:val="NormalTok"/>
-        </w:rPr>
-        <w:t xml:space="preserve">rent           </w:t>
-      </w:r>
-      <w:r>
-        <w:rPr>
-          <w:rStyle w:val="OtherTok"/>
-        </w:rPr>
-        <w:t xml:space="preserve">&lt;-</w:t>
-      </w:r>
-      <w:r>
-        <w:rPr>
-          <w:rStyle w:val="NormalTok"/>
-        </w:rPr>
-        <w:t xml:space="preserve"> data</w:t>
-      </w:r>
-      <w:r>
-        <w:rPr>
-          <w:rStyle w:val="SpecialCharTok"/>
-        </w:rPr>
-        <w:t xml:space="preserve">$</w:t>
-      </w:r>
-      <w:r>
-        <w:rPr>
-          <w:rStyle w:val="NormalTok"/>
-        </w:rPr>
-        <w:t xml:space="preserve">rent </w:t>
-      </w:r>
-      <w:r>
-        <w:rPr>
-          <w:rStyle w:val="SpecialCharTok"/>
-        </w:rPr>
-        <w:t xml:space="preserve">/</w:t>
-      </w:r>
-      <w:r>
-        <w:rPr>
-          <w:rStyle w:val="NormalTok"/>
-        </w:rPr>
-        <w:t xml:space="preserve"> </w:t>
-      </w:r>
-      <w:r>
-        <w:rPr>
-          <w:rStyle w:val="DecValTok"/>
-        </w:rPr>
-        <w:t xml:space="preserve">1000</w:t>
-      </w:r>
-      <w:r>
-        <w:br/>
-      </w:r>
-      <w:r>
-        <w:rPr>
-          <w:rStyle w:val="NormalTok"/>
-        </w:rPr>
-        <w:t xml:space="preserve">data</w:t>
-      </w:r>
-      <w:r>
-        <w:rPr>
-          <w:rStyle w:val="SpecialCharTok"/>
-        </w:rPr>
-        <w:t xml:space="preserve">$</w:t>
-      </w:r>
-      <w:r>
-        <w:rPr>
-          <w:rStyle w:val="NormalTok"/>
-        </w:rPr>
-        <w:t xml:space="preserve">trend          </w:t>
-      </w:r>
-      <w:r>
-        <w:rPr>
-          <w:rStyle w:val="OtherTok"/>
-        </w:rPr>
-        <w:t xml:space="preserve">&lt;-</w:t>
-      </w:r>
-      <w:r>
-        <w:rPr>
-          <w:rStyle w:val="NormalTok"/>
-        </w:rPr>
-        <w:t xml:space="preserve"> data</w:t>
-      </w:r>
-      <w:r>
-        <w:rPr>
-          <w:rStyle w:val="SpecialCharTok"/>
-        </w:rPr>
-        <w:t xml:space="preserve">$</w:t>
-      </w:r>
-      <w:r>
-        <w:rPr>
-          <w:rStyle w:val="NormalTok"/>
-        </w:rPr>
-        <w:t xml:space="preserve">commodity_year </w:t>
-      </w:r>
-      <w:r>
-        <w:rPr>
-          <w:rStyle w:val="SpecialCharTok"/>
-        </w:rPr>
-        <w:t xml:space="preserve">-</w:t>
-      </w:r>
-      <w:r>
-        <w:rPr>
-          <w:rStyle w:val="NormalTok"/>
-        </w:rPr>
-        <w:t xml:space="preserve"> </w:t>
-      </w:r>
-      <w:r>
-        <w:rPr>
-          <w:rStyle w:val="FunctionTok"/>
-        </w:rPr>
-        <w:t xml:space="preserve">min</w:t>
-      </w:r>
-      <w:r>
-        <w:rPr>
-          <w:rStyle w:val="NormalTok"/>
-        </w:rPr>
-        <w:t xml:space="preserve">(data</w:t>
-      </w:r>
-      <w:r>
-        <w:rPr>
-          <w:rStyle w:val="SpecialCharTok"/>
-        </w:rPr>
-        <w:t xml:space="preserve">$</w:t>
-      </w:r>
-      <w:r>
-        <w:rPr>
-          <w:rStyle w:val="NormalTok"/>
-        </w:rPr>
         <w:t xml:space="preserve">commodity_year, </w:t>
       </w:r>
       <w:r>
@@ -1819,174 +2593,6 @@
           <w:rStyle w:val="NormalTok"/>
         </w:rPr>
         <w:t xml:space="preserve">)</w:t>
-      </w:r>
-      <w:r>
-        <w:br/>
-      </w:r>
-      <w:r>
-        <w:rPr>
-          <w:rStyle w:val="NormalTok"/>
-        </w:rPr>
-        <w:t xml:space="preserve">data</w:t>
-      </w:r>
-      <w:r>
-        <w:rPr>
-          <w:rStyle w:val="SpecialCharTok"/>
-        </w:rPr>
-        <w:t xml:space="preserve">$</w:t>
-      </w:r>
-      <w:r>
-        <w:rPr>
-          <w:rStyle w:val="NormalTok"/>
-        </w:rPr>
-        <w:t xml:space="preserve">FCIP           </w:t>
-      </w:r>
-      <w:r>
-        <w:rPr>
-          <w:rStyle w:val="OtherTok"/>
-        </w:rPr>
-        <w:t xml:space="preserve">&lt;-</w:t>
-      </w:r>
-      <w:r>
-        <w:rPr>
-          <w:rStyle w:val="NormalTok"/>
-        </w:rPr>
-        <w:t xml:space="preserve"> </w:t>
-      </w:r>
-      <w:r>
-        <w:rPr>
-          <w:rStyle w:val="DecValTok"/>
-        </w:rPr>
-        <w:t xml:space="preserve">1</w:t>
-      </w:r>
-      <w:r>
-        <w:br/>
-      </w:r>
-      <w:r>
-        <w:rPr>
-          <w:rStyle w:val="NormalTok"/>
-        </w:rPr>
-        <w:t xml:space="preserve">data</w:t>
-      </w:r>
-      <w:r>
-        <w:rPr>
-          <w:rStyle w:val="SpecialCharTok"/>
-        </w:rPr>
-        <w:t xml:space="preserve">$</w:t>
-      </w:r>
-      <w:r>
-        <w:rPr>
-          <w:rStyle w:val="NormalTok"/>
-        </w:rPr>
-        <w:t xml:space="preserve">tauS0        </w:t>
-      </w:r>
-      <w:r>
-        <w:rPr>
-          <w:rStyle w:val="OtherTok"/>
-        </w:rPr>
-        <w:t xml:space="preserve">&lt;-</w:t>
-      </w:r>
-      <w:r>
-        <w:rPr>
-          <w:rStyle w:val="NormalTok"/>
-        </w:rPr>
-        <w:t xml:space="preserve"> data</w:t>
-      </w:r>
-      <w:r>
-        <w:rPr>
-          <w:rStyle w:val="SpecialCharTok"/>
-        </w:rPr>
-        <w:t xml:space="preserve">$</w:t>
-      </w:r>
-      <w:r>
-        <w:rPr>
-          <w:rStyle w:val="NormalTok"/>
-        </w:rPr>
-        <w:t xml:space="preserve">tau</w:t>
-      </w:r>
-      <w:r>
-        <w:rPr>
-          <w:rStyle w:val="SpecialCharTok"/>
-        </w:rPr>
-        <w:t xml:space="preserve">*</w:t>
-      </w:r>
-      <w:r>
-        <w:rPr>
-          <w:rStyle w:val="NormalTok"/>
-        </w:rPr>
-        <w:t xml:space="preserve">(</w:t>
-      </w:r>
-      <w:r>
-        <w:rPr>
-          <w:rStyle w:val="DecValTok"/>
-        </w:rPr>
-        <w:t xml:space="preserve">1</w:t>
-      </w:r>
-      <w:r>
-        <w:rPr>
-          <w:rStyle w:val="SpecialCharTok"/>
-        </w:rPr>
-        <w:t xml:space="preserve">-</w:t>
-      </w:r>
-      <w:r>
-        <w:rPr>
-          <w:rStyle w:val="NormalTok"/>
-        </w:rPr>
-        <w:t xml:space="preserve">((data</w:t>
-      </w:r>
-      <w:r>
-        <w:rPr>
-          <w:rStyle w:val="SpecialCharTok"/>
-        </w:rPr>
-        <w:t xml:space="preserve">$</w:t>
-      </w:r>
-      <w:r>
-        <w:rPr>
-          <w:rStyle w:val="NormalTok"/>
-        </w:rPr>
-        <w:t xml:space="preserve">subsidy_rate_65</w:t>
-      </w:r>
-      <w:r>
-        <w:rPr>
-          <w:rStyle w:val="SpecialCharTok"/>
-        </w:rPr>
-        <w:t xml:space="preserve">+</w:t>
-      </w:r>
-      <w:r>
-        <w:rPr>
-          <w:rStyle w:val="NormalTok"/>
-        </w:rPr>
-        <w:t xml:space="preserve">data</w:t>
-      </w:r>
-      <w:r>
-        <w:rPr>
-          <w:rStyle w:val="SpecialCharTok"/>
-        </w:rPr>
-        <w:t xml:space="preserve">$</w:t>
-      </w:r>
-      <w:r>
-        <w:rPr>
-          <w:rStyle w:val="NormalTok"/>
-        </w:rPr>
-        <w:t xml:space="preserve">subsidy_rate_75)</w:t>
-      </w:r>
-      <w:r>
-        <w:rPr>
-          <w:rStyle w:val="SpecialCharTok"/>
-        </w:rPr>
-        <w:t xml:space="preserve">/</w:t>
-      </w:r>
-      <w:r>
-        <w:rPr>
-          <w:rStyle w:val="DecValTok"/>
-        </w:rPr>
-        <w:t xml:space="preserve">2</w:t>
-      </w:r>
-      <w:r>
-        <w:rPr>
-          <w:rStyle w:val="NormalTok"/>
-        </w:rPr>
-        <w:t xml:space="preserve">))</w:t>
       </w:r>
       <w:r>
         <w:br/>
@@ -2618,7 +3224,7 @@
         <w:rPr>
           <w:rStyle w:val="StringTok"/>
         </w:rPr>
-        <w:t xml:space="preserve">"Gamma"</w:t>
+        <w:t xml:space="preserve">"net_reporting_level_amount"</w:t>
       </w:r>
       <w:r>
         <w:rPr>
@@ -2630,7 +3236,7 @@
         <w:rPr>
           <w:rStyle w:val="StringTok"/>
         </w:rPr>
-        <w:t xml:space="preserve">"Theta1"</w:t>
+        <w:t xml:space="preserve">"coverage_level_percent_aggregate"</w:t>
       </w:r>
       <w:r>
         <w:rPr>
@@ -2868,9 +3474,9 @@
       </w:r>
       <w:r>
         <w:rPr>
-          <w:rStyle w:val="StringTok"/>
-        </w:rPr>
-        <w:t xml:space="preserve">"FCIP"</w:t>
+          <w:rStyle w:val="ConstantTok"/>
+        </w:rPr>
+        <w:t xml:space="preserve">NULL</w:t>
       </w:r>
       <w:r>
         <w:rPr>
@@ -3263,15 +3869,6 @@
           <w:rStyle w:val="CommentTok"/>
         </w:rPr>
         <w:t xml:space="preserve">#&gt; ℹ Loading rfcipDemand</w:t>
-      </w:r>
-      <w:r>
-        <w:br/>
-      </w:r>
-      <w:r>
-        <w:rPr>
-          <w:rStyle w:val="CommentTok"/>
-        </w:rPr>
-        <w:t xml:space="preserve">#&gt; Writing 'format_fcip_demand_table.Rd'</w:t>
       </w:r>
       <w:r>
         <w:br/>
@@ -4234,7 +4831,7 @@
               <w:jc w:val="left"/>
             </w:pPr>
             <w:r>
-              <w:t xml:space="preserve">Coverage level (ln θ_it)</w:t>
+              <w:t xml:space="preserve">Coverage level</w:t>
             </w:r>
           </w:p>
         </w:tc>
@@ -4268,7 +4865,7 @@
               <w:jc w:val="center"/>
             </w:pPr>
             <w:r>
-              <w:t xml:space="preserve">0.000 (0.002)</w:t>
+              <w:t xml:space="preserve">0.000 (0.003)</w:t>
             </w:r>
           </w:p>
         </w:tc>
@@ -4294,7 +4891,7 @@
               <w:jc w:val="center"/>
             </w:pPr>
             <w:r>
-              <w:t xml:space="preserve">-0.359 (0.423)</w:t>
+              <w:t xml:space="preserve">-0.036*** (0.014)</w:t>
             </w:r>
           </w:p>
         </w:tc>
@@ -4320,7 +4917,7 @@
               <w:jc w:val="center"/>
             </w:pPr>
             <w:r>
-              <w:t xml:space="preserve">-0.001 (0.001)</w:t>
+              <w:t xml:space="preserve">-0.002 (0.002)</w:t>
             </w:r>
           </w:p>
         </w:tc>
@@ -4346,7 +4943,7 @@
               <w:jc w:val="center"/>
             </w:pPr>
             <w:r>
-              <w:t xml:space="preserve">-0.000 (0.001)</w:t>
+              <w:t xml:space="preserve">-0.011 (0.019)</w:t>
             </w:r>
           </w:p>
         </w:tc>
@@ -4372,7 +4969,7 @@
               <w:jc w:val="center"/>
             </w:pPr>
             <w:r>
-              <w:t xml:space="preserve">0.013 (0.519)</w:t>
+              <w:t xml:space="preserve">-0.000 (0.072)</w:t>
             </w:r>
           </w:p>
         </w:tc>
@@ -4386,7 +4983,7 @@
               <w:jc w:val="left"/>
             </w:pPr>
             <w:r>
-              <w:t xml:space="preserve">Insured acres (ln a_it)</w:t>
+              <w:t xml:space="preserve">Insured acres</w:t>
             </w:r>
           </w:p>
         </w:tc>
@@ -4420,7 +5017,7 @@
               <w:jc w:val="center"/>
             </w:pPr>
             <w:r>
-              <w:t xml:space="preserve">0.000 (0.005)</w:t>
+              <w:t xml:space="preserve">0.000 (0.048)</w:t>
             </w:r>
           </w:p>
         </w:tc>
@@ -4446,7 +5043,7 @@
               <w:jc w:val="center"/>
             </w:pPr>
             <w:r>
-              <w:t xml:space="preserve">-0.476 (2.260)</w:t>
+              <w:t xml:space="preserve">-0.167 (0.115)</w:t>
             </w:r>
           </w:p>
         </w:tc>
@@ -4472,7 +5069,7 @@
               <w:jc w:val="center"/>
             </w:pPr>
             <w:r>
-              <w:t xml:space="preserve">0.024** (0.012)</w:t>
+              <w:t xml:space="preserve">0.311*** (0.053)</w:t>
             </w:r>
           </w:p>
         </w:tc>
@@ -4498,7 +5095,7 @@
               <w:jc w:val="center"/>
             </w:pPr>
             <w:r>
-              <w:t xml:space="preserve">0.002 (0.008)</w:t>
+              <w:t xml:space="preserve">0.377 (0.340)</w:t>
             </w:r>
           </w:p>
         </w:tc>
@@ -4524,7 +5121,7 @@
               <w:jc w:val="center"/>
             </w:pPr>
             <w:r>
-              <w:t xml:space="preserve">0.423 (2.993)</w:t>
+              <w:t xml:space="preserve">-0.053 (0.593)</w:t>
             </w:r>
           </w:p>
         </w:tc>
@@ -4572,7 +5169,7 @@
               <w:jc w:val="center"/>
             </w:pPr>
             <w:r>
-              <w:t xml:space="preserve">-0.664 (1.648)</w:t>
+              <w:t xml:space="preserve">-0.197* (0.117)</w:t>
             </w:r>
           </w:p>
         </w:tc>
@@ -4598,7 +5195,7 @@
               <w:jc w:val="center"/>
             </w:pPr>
             <w:r>
-              <w:t xml:space="preserve">0.023* (0.012)</w:t>
+              <w:t xml:space="preserve">0.308*** (0.054)</w:t>
             </w:r>
           </w:p>
         </w:tc>
@@ -4624,7 +5221,7 @@
               <w:jc w:val="center"/>
             </w:pPr>
             <w:r>
-              <w:t xml:space="preserve">0.002 (0.009)</w:t>
+              <w:t xml:space="preserve">0.361 (0.350)</w:t>
             </w:r>
           </w:p>
         </w:tc>
@@ -4650,7 +5247,7 @@
               <w:jc w:val="center"/>
             </w:pPr>
             <w:r>
-              <w:t xml:space="preserve">0.442 (3.672)</w:t>
+              <w:t xml:space="preserve">-0.054 (0.652)</w:t>
             </w:r>
           </w:p>
         </w:tc>
@@ -4698,7 +5295,7 @@
               <w:jc w:val="center"/>
             </w:pPr>
             <w:r>
-              <w:t xml:space="preserve">1.349</w:t>
+              <w:t xml:space="preserve">3.862</w:t>
             </w:r>
           </w:p>
         </w:tc>
@@ -4724,7 +5321,7 @@
               <w:jc w:val="center"/>
             </w:pPr>
             <w:r>
-              <w:t xml:space="preserve">0.006</w:t>
+              <w:t xml:space="preserve">0.015</w:t>
             </w:r>
           </w:p>
         </w:tc>
@@ -4750,7 +5347,7 @@
               <w:jc w:val="center"/>
             </w:pPr>
             <w:r>
-              <w:t xml:space="preserve">0.014</w:t>
+              <w:t xml:space="preserve">0.046</w:t>
             </w:r>
           </w:p>
         </w:tc>
@@ -4798,7 +5395,7 @@
               <w:jc w:val="center"/>
             </w:pPr>
             <w:r>
-              <w:t xml:space="preserve">1917600.000</w:t>
+              <w:t xml:space="preserve">1013922.000</w:t>
             </w:r>
           </w:p>
         </w:tc>
@@ -4824,7 +5421,7 @@
               <w:jc w:val="center"/>
             </w:pPr>
             <w:r>
-              <w:t xml:space="preserve">1.000</w:t>
+              <w:t xml:space="preserve">151393.000</w:t>
             </w:r>
           </w:p>
         </w:tc>
@@ -4876,7 +5473,7 @@
               <w:jc w:val="center"/>
             </w:pPr>
             <w:r>
-              <w:t xml:space="preserve">125.044</w:t>
+              <w:t xml:space="preserve">884.241</w:t>
             </w:r>
           </w:p>
         </w:tc>
@@ -4884,7 +5481,156 @@
     </w:tbl>
     <w:p>
       <w:pPr>
-        <w:pStyle w:val="BodyText"/>
+        <w:pStyle w:val="SourceCode"/>
+      </w:pPr>
+      <w:r>
+        <w:br/>
+      </w:r>
+      <w:r>
+        <w:rPr>
+          <w:rStyle w:val="NormalTok"/>
+        </w:rPr>
+        <w:t xml:space="preserve">example1</w:t>
+      </w:r>
+      <w:r>
+        <w:rPr>
+          <w:rStyle w:val="SpecialCharTok"/>
+        </w:rPr>
+        <w:t xml:space="preserve">$</w:t>
+      </w:r>
+      <w:r>
+        <w:rPr>
+          <w:rStyle w:val="NormalTok"/>
+        </w:rPr>
+        <w:t xml:space="preserve">Estimate </w:t>
+      </w:r>
+      <w:r>
+        <w:rPr>
+          <w:rStyle w:val="OtherTok"/>
+        </w:rPr>
+        <w:t xml:space="preserve">&lt;-</w:t>
+      </w:r>
+      <w:r>
+        <w:rPr>
+          <w:rStyle w:val="NormalTok"/>
+        </w:rPr>
+        <w:t xml:space="preserve"> </w:t>
+      </w:r>
+      <w:r>
+        <w:rPr>
+          <w:rStyle w:val="FunctionTok"/>
+        </w:rPr>
+        <w:t xml:space="preserve">round</w:t>
+      </w:r>
+      <w:r>
+        <w:rPr>
+          <w:rStyle w:val="NormalTok"/>
+        </w:rPr>
+        <w:t xml:space="preserve">(example1</w:t>
+      </w:r>
+      <w:r>
+        <w:rPr>
+          <w:rStyle w:val="SpecialCharTok"/>
+        </w:rPr>
+        <w:t xml:space="preserve">$</w:t>
+      </w:r>
+      <w:r>
+        <w:rPr>
+          <w:rStyle w:val="NormalTok"/>
+        </w:rPr>
+        <w:t xml:space="preserve">Estimate,</w:t>
+      </w:r>
+      <w:r>
+        <w:rPr>
+          <w:rStyle w:val="DecValTok"/>
+        </w:rPr>
+        <w:t xml:space="preserve">3</w:t>
+      </w:r>
+      <w:r>
+        <w:rPr>
+          <w:rStyle w:val="NormalTok"/>
+        </w:rPr>
+        <w:t xml:space="preserve">)</w:t>
+      </w:r>
+      <w:r>
+        <w:br/>
+      </w:r>
+      <w:r>
+        <w:rPr>
+          <w:rStyle w:val="FunctionTok"/>
+        </w:rPr>
+        <w:t xml:space="preserve">rownames</w:t>
+      </w:r>
+      <w:r>
+        <w:rPr>
+          <w:rStyle w:val="NormalTok"/>
+        </w:rPr>
+        <w:t xml:space="preserve">(example1) </w:t>
+      </w:r>
+      <w:r>
+        <w:rPr>
+          <w:rStyle w:val="OtherTok"/>
+        </w:rPr>
+        <w:t xml:space="preserve">&lt;-</w:t>
+      </w:r>
+      <w:r>
+        <w:rPr>
+          <w:rStyle w:val="NormalTok"/>
+        </w:rPr>
+        <w:t xml:space="preserve"> </w:t>
+      </w:r>
+      <w:r>
+        <w:rPr>
+          <w:rStyle w:val="FunctionTok"/>
+        </w:rPr>
+        <w:t xml:space="preserve">paste0</w:t>
+      </w:r>
+      <w:r>
+        <w:rPr>
+          <w:rStyle w:val="NormalTok"/>
+        </w:rPr>
+        <w:t xml:space="preserve">(example1</w:t>
+      </w:r>
+      <w:r>
+        <w:rPr>
+          <w:rStyle w:val="SpecialCharTok"/>
+        </w:rPr>
+        <w:t xml:space="preserve">$</w:t>
+      </w:r>
+      <w:r>
+        <w:rPr>
+          <w:rStyle w:val="NormalTok"/>
+        </w:rPr>
+        <w:t xml:space="preserve">demand,</w:t>
+      </w:r>
+      <w:r>
+        <w:rPr>
+          <w:rStyle w:val="StringTok"/>
+        </w:rPr>
+        <w:t xml:space="preserve">"_"</w:t>
+      </w:r>
+      <w:r>
+        <w:rPr>
+          <w:rStyle w:val="NormalTok"/>
+        </w:rPr>
+        <w:t xml:space="preserve">,example1</w:t>
+      </w:r>
+      <w:r>
+        <w:rPr>
+          <w:rStyle w:val="SpecialCharTok"/>
+        </w:rPr>
+        <w:t xml:space="preserve">$</w:t>
+      </w:r>
+      <w:r>
+        <w:rPr>
+          <w:rStyle w:val="NormalTok"/>
+        </w:rPr>
+        <w:t xml:space="preserve">coef)</w:t>
+      </w:r>
+    </w:p>
+    <w:p>
+      <w:pPr>
+        <w:pStyle w:val="FirstParagraph"/>
       </w:pPr>
       <w:r>
         <w:rPr>
@@ -4897,51 +5643,7 @@
         <w:t xml:space="preserve"> </w:t>
       </w:r>
       <w:r>
-        <w:t xml:space="preserve">Crop insurance demand is modeled via a multi-equation structural model of crop insurance demand at the intensive and extensive margins measured by coverage level and insured acres. An insurance pool is defined as the unique combinations of crops (almonds, apples, barley, blueberries, cabbage, canola, corn, cotton, dry beans, dry peas, flax, forage production, fresh nectarines, grain sorghum, grapes, millet, oats, olives, onions, oranges, peaches, peanuts, pears, plums, potatoes, rice, rye, safflower, soybeans, sugar beets, sugarcane, sunflowers, sweet corn, tobacco, tomatoes, walnuts, and wheat), county, insurance unit (optional units [OU], basic units [BU], or enterprise units [EU]), insurance plan, irrigation practice (irrigated, non-irrigated, or unspecified), and organic practice (organic certified, organic transition, or unspecified). The data used was constructed by the authors using primary data from (1) Risk Management Agency’s summary of business files that contain insurance metrics aggregated by county, crop, crop type, production practice, insurance plan, coverage level, and insurance unit, actuarial data master, and price addendums, (2) Farm Service Agency’s crop acreage data, and (3) NASS Quick Stats. The preferred model is ††.</w:t>
-      </w:r>
-      <w:r>
-        <w:br/>
-      </w:r>
-      <w:r>
-        <w:t xml:space="preserve">Significance levels –</w:t>
-      </w:r>
-      <w:r>
-        <w:t xml:space="preserve"> </w:t>
-      </w:r>
-      <w:r>
-        <w:rPr>
-          <w:i/>
-          <w:iCs/>
-        </w:rPr>
-        <w:t xml:space="preserve">p&lt;0.1,</w:t>
-      </w:r>
-      <w:r>
-        <w:rPr>
-          <w:i/>
-          <w:iCs/>
-        </w:rPr>
-        <w:t xml:space="preserve"> </w:t>
-      </w:r>
-      <w:r>
-        <w:rPr>
-          <w:b/>
-          <w:bCs/>
-          <w:i/>
-          <w:iCs/>
-        </w:rPr>
-        <w:t xml:space="preserve">p&lt;0.05,</w:t>
-      </w:r>
-      <w:r>
-        <w:rPr>
-          <w:b/>
-          <w:bCs/>
-          <w:i/>
-          <w:iCs/>
-        </w:rPr>
-        <w:t xml:space="preserve"> </w:t>
-      </w:r>
-      <w:r>
-        <w:t xml:space="preserve">p&lt;0.01. Standard errors in parentheses are clustered by insurance pool and year.</w:t>
+        <w:t xml:space="preserve">Crop insurance demand is modeled via a multi-equation structural model of crop insurance demand at the intensive and extensive margins measured by coverage level and insured acres. An insurance pool is defined as the unique combinations of crops, county, insurance unit, insurance plan, irrigation practice, and organic practice. The data used was constructed by the authors using primary data from (1) Risk Management Agency, (2) Farm Service Agency’s crop acreage data, and (3) NASS Quick Stats.</w:t>
       </w:r>
     </w:p>
     <w:p>
@@ -4949,7 +5651,45 @@
         <w:pStyle w:val="BodyText"/>
       </w:pPr>
       <w:r>
-        <w:t xml:space="preserve">The results from the preferred specification highlight distinct responses across the intensive and extensive margins of crop insurance demand. At the intensive margin (coverage level, ln θ_it), the producer-paid premium rate enters with the expected negative sign (-0.359), implying that a 1% increase in the premium rate is associated with a 0.36% decrease in chosen coverage levels. However, the effect is statistically insignificant, reflecting the limited responsiveness of coverage choices to cost signals. Other covariates, including county planted acres, crop price, and rental rates, are similarly imprecise and not distinguishable from zero.</w:t>
+        <w:t xml:space="preserve">Significance levels –</w:t>
+      </w:r>
+      <w:r>
+        <w:t xml:space="preserve"> </w:t>
+      </w:r>
+      <w:r>
+        <w:rPr>
+          <w:i/>
+          <w:iCs/>
+        </w:rPr>
+        <w:t xml:space="preserve">p&lt;0.1,</w:t>
+      </w:r>
+      <w:r>
+        <w:rPr>
+          <w:i/>
+          <w:iCs/>
+        </w:rPr>
+        <w:t xml:space="preserve"> </w:t>
+      </w:r>
+      <w:r>
+        <w:rPr>
+          <w:b/>
+          <w:bCs/>
+          <w:i/>
+          <w:iCs/>
+        </w:rPr>
+        <w:t xml:space="preserve">p&lt;0.05,</w:t>
+      </w:r>
+      <w:r>
+        <w:rPr>
+          <w:b/>
+          <w:bCs/>
+          <w:i/>
+          <w:iCs/>
+        </w:rPr>
+        <w:t xml:space="preserve"> </w:t>
+      </w:r>
+      <w:r>
+        <w:t xml:space="preserve">p&lt;0.01. Standard errors in parentheses are clustered by insurance pool and year.</w:t>
       </w:r>
     </w:p>
     <w:p>
@@ -4957,7 +5697,7 @@
         <w:pStyle w:val="BodyText"/>
       </w:pPr>
       <w:r>
-        <w:t xml:space="preserve">At the extensive margin (insured acres, ln a_it), scale effects dominate. County planted acres exhibit a positive and statistically significant coefficient (0.024, p &lt; 0.05), meaning that a 1% increase in planting area raises insured acreage by about 0.024%. The premium rate again shows a negative effect (-0.476), suggesting a 1% increase in rates reduces insured acreage by nearly 0.48%, though the standard error is large and the estimate is not significant.</w:t>
+        <w:t xml:space="preserve">The results highlight distinct responses across the intensive and extensive margins of crop insurance demand. At the intensive margin (coverage level), the producer-paid premium rate enters with the expected negative sign (-0.036), implying that a 1% increase in the premium rate is associated with a -0.036% decrease in chosen coverage levels. However, the effect is statistically insignificant, reflecting the limited responsiveness of coverage choices to cost signals. Other covariates, including county planted acres, crop price, and rental rates, are similarly imprecise and not distinguishable from zero.</w:t>
       </w:r>
     </w:p>
     <w:p>
@@ -4965,7 +5705,7 @@
         <w:pStyle w:val="BodyText"/>
       </w:pPr>
       <w:r>
-        <w:t xml:space="preserve">For the total protection response, county planted acres remain a key driver (0.023, p &lt; 0.10), indicating that scale continues to push overall demand upward by roughly 0.023% for each 1% increase in planted acres. The premium rate reduces total protection (-0.664), implying that a 1% increase in paid premiums reduces total protection demand by about 0.66%, though again, the estimate is not statistically precise.</w:t>
+        <w:t xml:space="preserve">At the extensive margin (insured acres), scale effects dominate. County planted acres exhibit a positive and statistically significant coefficient (0.311), meaning that a 1% increase in planting area raises insured acreage by about 0.311%. The premium rate again shows a negative effect (-0.167), suggesting a 1% increase in rates reduces insured acreage by nearly -0.167%, though the standard error is large and the estimate is not significant.</w:t>
       </w:r>
     </w:p>
     <w:p>
@@ -4973,7 +5713,15 @@
         <w:pStyle w:val="BodyText"/>
       </w:pPr>
       <w:r>
-        <w:t xml:space="preserve">The covariance matrix provides additional insight. The positive cross-covariance (σ_θa = 0.014) indicates that unobserved factors increasing demand for coverage level also raise demand for insured acres, and vice versa. However, the relationship is asymmetric: the variance of insured acres (σ_aa = 1.349) dwarfs that of coverage level (σ_θθ = 0.006), suggesting that shocks to acreage drive most of the variation in joint demand.</w:t>
+        <w:t xml:space="preserve">For the total protection response, county planted acres remain a key driver (0.308), indicating that scale continues to push overall demand upward by roughly 0.308% for each 1% increase in planted acres. The premium rate reduces total protection (-0.197), implying that a 1% increase in paid premiums reduces total protection demand by about -0.197%, though again, the estimate is not statistically precise.</w:t>
+      </w:r>
+    </w:p>
+    <w:p>
+      <w:pPr>
+        <w:pStyle w:val="BodyText"/>
+      </w:pPr>
+      <w:r>
+        <w:t xml:space="preserve">The covariance matrix provides additional insight. The positive cross-covariance (σ_θa = 0.046) indicates that unobserved factors increasing demand for coverage level also raise demand for insured acres, and vice versa. However, the relationship is asymmetric: the variance of insured acres (σ_aa = 3.862) dwarfs that of coverage level (σ_θθ = 3.862), suggesting that shocks to acreage drive most of the variation in joint demand.</w:t>
       </w:r>
     </w:p>
     <w:p>

</xml_diff>